<commit_message>
Requirements specifications and software process selection reviews completed
</commit_message>
<xml_diff>
--- a/Reviews/P03_Requirements Specifications_Final_Doc.docx
+++ b/Reviews/P03_Requirements Specifications_Final_Doc.docx
@@ -81,18 +81,7 @@
           <w:sz w:val="28"/>
           <w:szCs w:val="28"/>
         </w:rPr>
-        <w:t>P</w:t>
-      </w:r>
-      <w:proofErr w:type="gramStart"/>
-      <w:r>
-        <w:rPr>
-          <w:rFonts w:ascii="Arial" w:eastAsia="Arial" w:hAnsi="Arial" w:cs="Arial"/>
-          <w:b/>
-          <w:bCs/>
-          <w:sz w:val="28"/>
-          <w:szCs w:val="28"/>
-        </w:rPr>
-        <w:t>03</w:t>
+        <w:t>P03</w:t>
       </w:r>
       <w:r>
         <w:rPr>
@@ -105,7 +94,6 @@
         </w:rPr>
         <w:t xml:space="preserve"> :</w:t>
       </w:r>
-      <w:proofErr w:type="gramEnd"/>
       <w:r>
         <w:rPr>
           <w:rFonts w:ascii="Calibri" w:eastAsia="Calibri" w:hAnsi="Calibri" w:cs="Calibri"/>
@@ -262,7 +250,6 @@
             <w:pPr>
               <w:jc w:val="center"/>
             </w:pPr>
-            <w:proofErr w:type="spellStart"/>
             <w:r>
               <w:rPr>
                 <w:rFonts w:ascii="Calibri" w:eastAsia="Calibri" w:hAnsi="Calibri" w:cs="Calibri"/>
@@ -272,9 +259,20 @@
                 <w:sz w:val="28"/>
                 <w:szCs w:val="28"/>
               </w:rPr>
-              <w:t>Abdur</w:t>
-            </w:r>
-            <w:proofErr w:type="spellEnd"/>
+              <w:t>Abdur Rehman Masood</w:t>
+            </w:r>
+          </w:p>
+        </w:tc>
+      </w:tr>
+      <w:tr>
+        <w:tc>
+          <w:tcPr>
+            <w:tcW w:w="2551" w:type="dxa"/>
+          </w:tcPr>
+          <w:p>
+            <w:pPr>
+              <w:jc w:val="center"/>
+            </w:pPr>
             <w:r>
               <w:rPr>
                 <w:rFonts w:ascii="Calibri" w:eastAsia="Calibri" w:hAnsi="Calibri" w:cs="Calibri"/>
@@ -284,15 +282,13 @@
                 <w:sz w:val="28"/>
                 <w:szCs w:val="28"/>
               </w:rPr>
-              <w:t xml:space="preserve"> Rehman Masood</w:t>
-            </w:r>
-          </w:p>
-        </w:tc>
-      </w:tr>
-      <w:tr>
-        <w:tc>
-          <w:tcPr>
-            <w:tcW w:w="2551" w:type="dxa"/>
+              <w:t>22100168</w:t>
+            </w:r>
+          </w:p>
+        </w:tc>
+        <w:tc>
+          <w:tcPr>
+            <w:tcW w:w="5953" w:type="dxa"/>
           </w:tcPr>
           <w:p>
             <w:pPr>
@@ -307,19 +303,19 @@
                 <w:sz w:val="28"/>
                 <w:szCs w:val="28"/>
               </w:rPr>
-              <w:t>22100168</w:t>
-            </w:r>
-          </w:p>
-        </w:tc>
-        <w:tc>
-          <w:tcPr>
-            <w:tcW w:w="5953" w:type="dxa"/>
-          </w:tcPr>
-          <w:p>
-            <w:pPr>
-              <w:jc w:val="center"/>
-            </w:pPr>
-            <w:r>
+              <w:t>Daniyal Mumtaz</w:t>
+            </w:r>
+          </w:p>
+        </w:tc>
+      </w:tr>
+      <w:tr>
+        <w:tc>
+          <w:tcPr>
+            <w:tcW w:w="2551" w:type="dxa"/>
+          </w:tcPr>
+          <w:p>
+            <w:pPr>
+              <w:jc w:val="center"/>
               <w:rPr>
                 <w:rFonts w:ascii="Calibri" w:eastAsia="Calibri" w:hAnsi="Calibri" w:cs="Calibri"/>
                 <w:b/>
@@ -328,15 +324,21 @@
                 <w:sz w:val="28"/>
                 <w:szCs w:val="28"/>
               </w:rPr>
-              <w:t>Daniyal Mumtaz</w:t>
-            </w:r>
-          </w:p>
-        </w:tc>
-      </w:tr>
-      <w:tr>
-        <w:tc>
-          <w:tcPr>
-            <w:tcW w:w="2551" w:type="dxa"/>
+            </w:pPr>
+            <w:r>
+              <w:rPr>
+                <w:rFonts w:ascii="Arial" w:eastAsia="Arial" w:hAnsi="Arial" w:cs="Arial"/>
+                <w:b/>
+                <w:bCs/>
+                <w:color w:val="000000" w:themeColor="text1"/>
+              </w:rPr>
+              <w:t>21100161</w:t>
+            </w:r>
+          </w:p>
+        </w:tc>
+        <w:tc>
+          <w:tcPr>
+            <w:tcW w:w="5953" w:type="dxa"/>
           </w:tcPr>
           <w:p>
             <w:pPr>
@@ -352,23 +354,6 @@
             </w:pPr>
             <w:r>
               <w:rPr>
-                <w:rFonts w:ascii="Arial" w:eastAsia="Arial" w:hAnsi="Arial" w:cs="Arial"/>
-                <w:b/>
-                <w:bCs/>
-                <w:color w:val="000000" w:themeColor="text1"/>
-              </w:rPr>
-              <w:t>21100161</w:t>
-            </w:r>
-          </w:p>
-        </w:tc>
-        <w:tc>
-          <w:tcPr>
-            <w:tcW w:w="5953" w:type="dxa"/>
-          </w:tcPr>
-          <w:p>
-            <w:pPr>
-              <w:jc w:val="center"/>
-              <w:rPr>
                 <w:rFonts w:ascii="Calibri" w:eastAsia="Calibri" w:hAnsi="Calibri" w:cs="Calibri"/>
                 <w:b/>
                 <w:bCs/>
@@ -376,6 +361,19 @@
                 <w:sz w:val="28"/>
                 <w:szCs w:val="28"/>
               </w:rPr>
+              <w:t>Muhammad Muzammil Khan</w:t>
+            </w:r>
+          </w:p>
+        </w:tc>
+      </w:tr>
+      <w:tr>
+        <w:tc>
+          <w:tcPr>
+            <w:tcW w:w="2551" w:type="dxa"/>
+          </w:tcPr>
+          <w:p>
+            <w:pPr>
+              <w:jc w:val="center"/>
             </w:pPr>
             <w:r>
               <w:rPr>
@@ -386,15 +384,13 @@
                 <w:sz w:val="28"/>
                 <w:szCs w:val="28"/>
               </w:rPr>
-              <w:t>Muhammad Muzammil Khan</w:t>
-            </w:r>
-          </w:p>
-        </w:tc>
-      </w:tr>
-      <w:tr>
-        <w:tc>
-          <w:tcPr>
-            <w:tcW w:w="2551" w:type="dxa"/>
+              <w:t>21100034</w:t>
+            </w:r>
+          </w:p>
+        </w:tc>
+        <w:tc>
+          <w:tcPr>
+            <w:tcW w:w="5953" w:type="dxa"/>
           </w:tcPr>
           <w:p>
             <w:pPr>
@@ -409,49 +405,42 @@
                 <w:sz w:val="28"/>
                 <w:szCs w:val="28"/>
               </w:rPr>
-              <w:t>21100034</w:t>
-            </w:r>
-          </w:p>
-        </w:tc>
-        <w:tc>
-          <w:tcPr>
-            <w:tcW w:w="5953" w:type="dxa"/>
-          </w:tcPr>
-          <w:p>
-            <w:pPr>
-              <w:jc w:val="center"/>
-            </w:pPr>
-            <w:r>
-              <w:rPr>
-                <w:rFonts w:ascii="Calibri" w:eastAsia="Calibri" w:hAnsi="Calibri" w:cs="Calibri"/>
+              <w:t>Waliullah Aitemad</w:t>
+            </w:r>
+          </w:p>
+        </w:tc>
+      </w:tr>
+      <w:tr>
+        <w:tc>
+          <w:tcPr>
+            <w:tcW w:w="2551" w:type="dxa"/>
+          </w:tcPr>
+          <w:p>
+            <w:pPr>
+              <w:jc w:val="center"/>
+              <w:rPr>
                 <w:b/>
                 <w:bCs/>
                 <w:smallCaps/>
                 <w:sz w:val="28"/>
                 <w:szCs w:val="28"/>
               </w:rPr>
-              <w:t xml:space="preserve">Waliullah </w:t>
-            </w:r>
-            <w:proofErr w:type="spellStart"/>
-            <w:r>
-              <w:rPr>
-                <w:rFonts w:ascii="Calibri" w:eastAsia="Calibri" w:hAnsi="Calibri" w:cs="Calibri"/>
+            </w:pPr>
+            <w:r>
+              <w:rPr>
                 <w:b/>
                 <w:bCs/>
                 <w:smallCaps/>
                 <w:sz w:val="28"/>
                 <w:szCs w:val="28"/>
               </w:rPr>
-              <w:t>Aitemad</w:t>
-            </w:r>
-            <w:proofErr w:type="spellEnd"/>
-          </w:p>
-        </w:tc>
-      </w:tr>
-      <w:tr>
-        <w:tc>
-          <w:tcPr>
-            <w:tcW w:w="2551" w:type="dxa"/>
+              <w:t>22100199</w:t>
+            </w:r>
+          </w:p>
+        </w:tc>
+        <w:tc>
+          <w:tcPr>
+            <w:tcW w:w="5953" w:type="dxa"/>
           </w:tcPr>
           <w:p>
             <w:pPr>
@@ -472,69 +461,8 @@
                 <w:sz w:val="28"/>
                 <w:szCs w:val="28"/>
               </w:rPr>
-              <w:t>22100199</w:t>
-            </w:r>
-          </w:p>
-        </w:tc>
-        <w:tc>
-          <w:tcPr>
-            <w:tcW w:w="5953" w:type="dxa"/>
-          </w:tcPr>
-          <w:p>
-            <w:pPr>
-              <w:jc w:val="center"/>
-              <w:rPr>
-                <w:b/>
-                <w:bCs/>
-                <w:smallCaps/>
-                <w:sz w:val="28"/>
-                <w:szCs w:val="28"/>
-              </w:rPr>
-            </w:pPr>
-            <w:r>
-              <w:rPr>
-                <w:b/>
-                <w:bCs/>
-                <w:smallCaps/>
-                <w:sz w:val="28"/>
-                <w:szCs w:val="28"/>
-              </w:rPr>
-              <w:t xml:space="preserve">Waqar Ul </w:t>
-            </w:r>
-            <w:proofErr w:type="spellStart"/>
-            <w:r>
-              <w:rPr>
-                <w:b/>
-                <w:bCs/>
-                <w:smallCaps/>
-                <w:sz w:val="28"/>
-                <w:szCs w:val="28"/>
-              </w:rPr>
-              <w:t>Haq</w:t>
-            </w:r>
-            <w:proofErr w:type="spellEnd"/>
-            <w:r>
-              <w:rPr>
-                <w:b/>
-                <w:bCs/>
-                <w:smallCaps/>
-                <w:sz w:val="28"/>
-                <w:szCs w:val="28"/>
-              </w:rPr>
-              <w:t xml:space="preserve"> </w:t>
-            </w:r>
-            <w:proofErr w:type="spellStart"/>
-            <w:r>
-              <w:rPr>
-                <w:b/>
-                <w:bCs/>
-                <w:smallCaps/>
-                <w:sz w:val="28"/>
-                <w:szCs w:val="28"/>
-              </w:rPr>
-              <w:t>Khatana</w:t>
-            </w:r>
-            <w:proofErr w:type="spellEnd"/>
+              <w:t>Waqar Ul Haq Khatana</w:t>
+            </w:r>
           </w:p>
         </w:tc>
       </w:tr>
@@ -1629,6 +1557,14 @@
                 <w:szCs w:val="20"/>
               </w:rPr>
             </w:pPr>
+            <w:r>
+              <w:rPr>
+                <w:b/>
+                <w:sz w:val="20"/>
+                <w:szCs w:val="20"/>
+              </w:rPr>
+              <w:t>0</w:t>
+            </w:r>
           </w:p>
         </w:tc>
       </w:tr>
@@ -4144,21 +4080,7 @@
               <w:rPr>
                 <w:rFonts w:ascii="Times New Roman" w:eastAsia="Times New Roman" w:hAnsi="Times New Roman" w:cs="Times New Roman"/>
               </w:rPr>
-              <w:t xml:space="preserve">User clicks on sign up from the Home page and is redirected to the </w:t>
-            </w:r>
-            <w:proofErr w:type="gramStart"/>
-            <w:r>
-              <w:rPr>
-                <w:rFonts w:ascii="Times New Roman" w:eastAsia="Times New Roman" w:hAnsi="Times New Roman" w:cs="Times New Roman"/>
-              </w:rPr>
-              <w:t>sign up</w:t>
-            </w:r>
-            <w:proofErr w:type="gramEnd"/>
-            <w:r>
-              <w:rPr>
-                <w:rFonts w:ascii="Times New Roman" w:eastAsia="Times New Roman" w:hAnsi="Times New Roman" w:cs="Times New Roman"/>
-              </w:rPr>
-              <w:t xml:space="preserve"> screen</w:t>
+              <w:t>User clicks on sign up from the Home page and is redirected to the sign up screen</w:t>
             </w:r>
           </w:p>
         </w:tc>
@@ -4334,21 +4256,7 @@
               <w:rPr>
                 <w:rFonts w:ascii="Times New Roman" w:eastAsia="Times New Roman" w:hAnsi="Times New Roman" w:cs="Times New Roman"/>
               </w:rPr>
-              <w:t xml:space="preserve">User can also move to the </w:t>
-            </w:r>
-            <w:proofErr w:type="gramStart"/>
-            <w:r>
-              <w:rPr>
-                <w:rFonts w:ascii="Times New Roman" w:eastAsia="Times New Roman" w:hAnsi="Times New Roman" w:cs="Times New Roman"/>
-              </w:rPr>
-              <w:t>sign up</w:t>
-            </w:r>
-            <w:proofErr w:type="gramEnd"/>
-            <w:r>
-              <w:rPr>
-                <w:rFonts w:ascii="Times New Roman" w:eastAsia="Times New Roman" w:hAnsi="Times New Roman" w:cs="Times New Roman"/>
-              </w:rPr>
-              <w:t xml:space="preserve"> screen from the sign in screen</w:t>
+              <w:t>User can also move to the sign up screen from the sign in screen</w:t>
             </w:r>
           </w:p>
         </w:tc>
@@ -4438,21 +4346,7 @@
               <w:rPr>
                 <w:rFonts w:ascii="Times New Roman" w:eastAsia="Times New Roman" w:hAnsi="Times New Roman" w:cs="Times New Roman"/>
               </w:rPr>
-              <w:t xml:space="preserve">In step 2, if any of the input fields is empty or if the email does not contain @, user will be redirected to the </w:t>
-            </w:r>
-            <w:proofErr w:type="gramStart"/>
-            <w:r>
-              <w:rPr>
-                <w:rFonts w:ascii="Times New Roman" w:eastAsia="Times New Roman" w:hAnsi="Times New Roman" w:cs="Times New Roman"/>
-              </w:rPr>
-              <w:t>sign up</w:t>
-            </w:r>
-            <w:proofErr w:type="gramEnd"/>
-            <w:r>
-              <w:rPr>
-                <w:rFonts w:ascii="Times New Roman" w:eastAsia="Times New Roman" w:hAnsi="Times New Roman" w:cs="Times New Roman"/>
-              </w:rPr>
-              <w:t xml:space="preserve"> page</w:t>
+              <w:t>In step 2, if any of the input fields is empty or if the email does not contain @, user will be redirected to the sign up page</w:t>
             </w:r>
           </w:p>
         </w:tc>
@@ -4667,27 +4561,7 @@
                 <w:sz w:val="24"/>
                 <w:szCs w:val="24"/>
               </w:rPr>
-              <w:t>This is not a pre-</w:t>
-            </w:r>
-            <w:proofErr w:type="gramStart"/>
-            <w:r>
-              <w:rPr>
-                <w:rFonts w:ascii="Times New Roman" w:eastAsia="Times New Roman" w:hAnsi="Times New Roman" w:cs="Times New Roman"/>
-                <w:color w:val="FF0000"/>
-                <w:sz w:val="24"/>
-                <w:szCs w:val="24"/>
-              </w:rPr>
-              <w:t>condition,</w:t>
-            </w:r>
-            <w:proofErr w:type="gramEnd"/>
-            <w:r>
-              <w:rPr>
-                <w:rFonts w:ascii="Times New Roman" w:eastAsia="Times New Roman" w:hAnsi="Times New Roman" w:cs="Times New Roman"/>
-                <w:color w:val="FF0000"/>
-                <w:sz w:val="24"/>
-                <w:szCs w:val="24"/>
-              </w:rPr>
-              <w:t xml:space="preserve"> it is part of the use case.</w:t>
+              <w:t>This is not a pre-condition, it is part of the use case.</w:t>
             </w:r>
             <w:r>
               <w:rPr>
@@ -5018,21 +4892,7 @@
               <w:rPr>
                 <w:rFonts w:ascii="Times New Roman" w:eastAsia="Times New Roman" w:hAnsi="Times New Roman" w:cs="Times New Roman"/>
               </w:rPr>
-              <w:t xml:space="preserve">User can also move to the sign in screen from the </w:t>
-            </w:r>
-            <w:proofErr w:type="gramStart"/>
-            <w:r>
-              <w:rPr>
-                <w:rFonts w:ascii="Times New Roman" w:eastAsia="Times New Roman" w:hAnsi="Times New Roman" w:cs="Times New Roman"/>
-              </w:rPr>
-              <w:t>sign up</w:t>
-            </w:r>
-            <w:proofErr w:type="gramEnd"/>
-            <w:r>
-              <w:rPr>
-                <w:rFonts w:ascii="Times New Roman" w:eastAsia="Times New Roman" w:hAnsi="Times New Roman" w:cs="Times New Roman"/>
-              </w:rPr>
-              <w:t xml:space="preserve"> screen</w:t>
+              <w:t>User can also move to the sign in screen from the sign up screen</w:t>
             </w:r>
           </w:p>
         </w:tc>
@@ -8182,21 +8042,7 @@
               <w:rPr>
                 <w:rFonts w:ascii="Times New Roman" w:eastAsia="Times New Roman" w:hAnsi="Times New Roman" w:cs="Times New Roman"/>
               </w:rPr>
-              <w:t xml:space="preserve">In step 4 if user clicks on Cancel, the store information is not </w:t>
-            </w:r>
-            <w:proofErr w:type="gramStart"/>
-            <w:r>
-              <w:rPr>
-                <w:rFonts w:ascii="Times New Roman" w:eastAsia="Times New Roman" w:hAnsi="Times New Roman" w:cs="Times New Roman"/>
-              </w:rPr>
-              <w:t>changed</w:t>
-            </w:r>
-            <w:proofErr w:type="gramEnd"/>
-            <w:r>
-              <w:rPr>
-                <w:rFonts w:ascii="Times New Roman" w:eastAsia="Times New Roman" w:hAnsi="Times New Roman" w:cs="Times New Roman"/>
-              </w:rPr>
-              <w:t xml:space="preserve"> and the user is redirected to the store dashboard.</w:t>
+              <w:t>In step 4 if user clicks on Cancel, the store information is not changed and the user is redirected to the store dashboard.</w:t>
             </w:r>
           </w:p>
         </w:tc>
@@ -8239,21 +8085,7 @@
               <w:rPr>
                 <w:rFonts w:ascii="Times New Roman" w:eastAsia="Times New Roman" w:hAnsi="Times New Roman" w:cs="Times New Roman"/>
               </w:rPr>
-              <w:t xml:space="preserve">If the user refreshes the page before Saving the changes, no change is </w:t>
-            </w:r>
-            <w:proofErr w:type="gramStart"/>
-            <w:r>
-              <w:rPr>
-                <w:rFonts w:ascii="Times New Roman" w:eastAsia="Times New Roman" w:hAnsi="Times New Roman" w:cs="Times New Roman"/>
-              </w:rPr>
-              <w:t>made</w:t>
-            </w:r>
-            <w:proofErr w:type="gramEnd"/>
-            <w:r>
-              <w:rPr>
-                <w:rFonts w:ascii="Times New Roman" w:eastAsia="Times New Roman" w:hAnsi="Times New Roman" w:cs="Times New Roman"/>
-              </w:rPr>
-              <w:t xml:space="preserve"> and the user is redirected to the edit store screen afresh</w:t>
+              <w:t>If the user refreshes the page before Saving the changes, no change is made and the user is redirected to the edit store screen afresh</w:t>
             </w:r>
           </w:p>
         </w:tc>
@@ -9359,21 +9191,7 @@
               <w:rPr>
                 <w:rFonts w:ascii="Times New Roman" w:eastAsia="Times New Roman" w:hAnsi="Times New Roman" w:cs="Times New Roman"/>
               </w:rPr>
-              <w:t xml:space="preserve">In step 3, if user clicks on Cancel button, product information will not be </w:t>
-            </w:r>
-            <w:proofErr w:type="gramStart"/>
-            <w:r>
-              <w:rPr>
-                <w:rFonts w:ascii="Times New Roman" w:eastAsia="Times New Roman" w:hAnsi="Times New Roman" w:cs="Times New Roman"/>
-              </w:rPr>
-              <w:t>processed</w:t>
-            </w:r>
-            <w:proofErr w:type="gramEnd"/>
-            <w:r>
-              <w:rPr>
-                <w:rFonts w:ascii="Times New Roman" w:eastAsia="Times New Roman" w:hAnsi="Times New Roman" w:cs="Times New Roman"/>
-              </w:rPr>
-              <w:t xml:space="preserve"> and user will be redirected to the store dashboard.</w:t>
+              <w:t>In step 3, if user clicks on Cancel button, product information will not be processed and user will be redirected to the store dashboard.</w:t>
             </w:r>
             <w:r>
               <w:rPr>
@@ -9443,21 +9261,7 @@
               <w:rPr>
                 <w:rFonts w:ascii="Times New Roman" w:eastAsia="Times New Roman" w:hAnsi="Times New Roman" w:cs="Times New Roman"/>
               </w:rPr>
-              <w:t xml:space="preserve">If the user refreshes the page before clicking on the Add button, product information will be </w:t>
-            </w:r>
-            <w:proofErr w:type="gramStart"/>
-            <w:r>
-              <w:rPr>
-                <w:rFonts w:ascii="Times New Roman" w:eastAsia="Times New Roman" w:hAnsi="Times New Roman" w:cs="Times New Roman"/>
-              </w:rPr>
-              <w:t>wiped</w:t>
-            </w:r>
-            <w:proofErr w:type="gramEnd"/>
-            <w:r>
-              <w:rPr>
-                <w:rFonts w:ascii="Times New Roman" w:eastAsia="Times New Roman" w:hAnsi="Times New Roman" w:cs="Times New Roman"/>
-              </w:rPr>
-              <w:t xml:space="preserve"> and user will be redirected to list product screen afresh.</w:t>
+              <w:t>If the user refreshes the page before clicking on the Add button, product information will be wiped and user will be redirected to list product screen afresh.</w:t>
             </w:r>
           </w:p>
         </w:tc>
@@ -13580,21 +13384,7 @@
               <w:rPr>
                 <w:rFonts w:ascii="Times New Roman" w:eastAsia="Times New Roman" w:hAnsi="Times New Roman" w:cs="Times New Roman"/>
               </w:rPr>
-              <w:t xml:space="preserve">The portal asks the customer to sign in with a username and password </w:t>
-            </w:r>
-            <w:proofErr w:type="spellStart"/>
-            <w:r>
-              <w:rPr>
-                <w:rFonts w:ascii="Times New Roman" w:eastAsia="Times New Roman" w:hAnsi="Times New Roman" w:cs="Times New Roman"/>
-              </w:rPr>
-              <w:t>incase</w:t>
-            </w:r>
-            <w:proofErr w:type="spellEnd"/>
-            <w:r>
-              <w:rPr>
-                <w:rFonts w:ascii="Times New Roman" w:eastAsia="Times New Roman" w:hAnsi="Times New Roman" w:cs="Times New Roman"/>
-              </w:rPr>
-              <w:t xml:space="preserve"> it has an account (and is not currently signed in) or sign up if it is a guest customer.</w:t>
+              <w:t>The portal asks the customer to sign in with a username and password incase it has an account (and is not currently signed in) or sign up if it is a guest customer.</w:t>
             </w:r>
             <w:r>
               <w:rPr>
@@ -13614,23 +13404,7 @@
                 <w:rFonts w:ascii="Times New Roman" w:eastAsia="Times New Roman" w:hAnsi="Times New Roman" w:cs="Times New Roman"/>
                 <w:color w:val="FF0000"/>
               </w:rPr>
-              <w:t xml:space="preserve">The </w:t>
-            </w:r>
-            <w:proofErr w:type="spellStart"/>
-            <w:r>
-              <w:rPr>
-                <w:rFonts w:ascii="Times New Roman" w:eastAsia="Times New Roman" w:hAnsi="Times New Roman" w:cs="Times New Roman"/>
-                <w:color w:val="FF0000"/>
-              </w:rPr>
-              <w:t>singup</w:t>
-            </w:r>
-            <w:proofErr w:type="spellEnd"/>
-            <w:r>
-              <w:rPr>
-                <w:rFonts w:ascii="Times New Roman" w:eastAsia="Times New Roman" w:hAnsi="Times New Roman" w:cs="Times New Roman"/>
-                <w:color w:val="FF0000"/>
-              </w:rPr>
-              <w:t xml:space="preserve"> step should be taken to the alternative courses of action.</w:t>
+              <w:t>The singup step should be taken to the alternative courses of action.</w:t>
             </w:r>
             <w:r>
               <w:rPr>
@@ -13707,21 +13481,7 @@
               <w:rPr>
                 <w:rFonts w:ascii="Times New Roman" w:eastAsia="Times New Roman" w:hAnsi="Times New Roman" w:cs="Times New Roman"/>
               </w:rPr>
-              <w:t xml:space="preserve">If </w:t>
-            </w:r>
-            <w:proofErr w:type="spellStart"/>
-            <w:r>
-              <w:rPr>
-                <w:rFonts w:ascii="Times New Roman" w:eastAsia="Times New Roman" w:hAnsi="Times New Roman" w:cs="Times New Roman"/>
-              </w:rPr>
-              <w:t>its</w:t>
-            </w:r>
-            <w:proofErr w:type="spellEnd"/>
-            <w:r>
-              <w:rPr>
-                <w:rFonts w:ascii="Times New Roman" w:eastAsia="Times New Roman" w:hAnsi="Times New Roman" w:cs="Times New Roman"/>
-              </w:rPr>
-              <w:t xml:space="preserve"> a successful sign in, customer can avail the discounted price on the desired item and add to shopping cart.</w:t>
+              <w:t>If its a successful sign in, customer can avail the discounted price on the desired item and add to shopping cart.</w:t>
             </w:r>
           </w:p>
         </w:tc>
@@ -14728,21 +14488,7 @@
               <w:rPr>
                 <w:rFonts w:ascii="Times New Roman" w:eastAsia="Times New Roman" w:hAnsi="Times New Roman" w:cs="Times New Roman"/>
               </w:rPr>
-              <w:t xml:space="preserve">The customer selects </w:t>
-            </w:r>
-            <w:proofErr w:type="gramStart"/>
-            <w:r>
-              <w:rPr>
-                <w:rFonts w:ascii="Times New Roman" w:eastAsia="Times New Roman" w:hAnsi="Times New Roman" w:cs="Times New Roman"/>
-              </w:rPr>
-              <w:t>the my</w:t>
-            </w:r>
-            <w:proofErr w:type="gramEnd"/>
-            <w:r>
-              <w:rPr>
-                <w:rFonts w:ascii="Times New Roman" w:eastAsia="Times New Roman" w:hAnsi="Times New Roman" w:cs="Times New Roman"/>
-              </w:rPr>
-              <w:t xml:space="preserve"> profile icon on the top right corner.</w:t>
+              <w:t>The customer selects the my profile icon on the top right corner.</w:t>
             </w:r>
           </w:p>
         </w:tc>
@@ -15730,23 +15476,7 @@
                 <w:rFonts w:ascii="Times New Roman" w:eastAsia="Times New Roman" w:hAnsi="Times New Roman" w:cs="Times New Roman"/>
                 <w:color w:val="000000" w:themeColor="text1"/>
               </w:rPr>
-              <w:t xml:space="preserve">The customer can view the searched store/brand and view </w:t>
-            </w:r>
-            <w:proofErr w:type="gramStart"/>
-            <w:r>
-              <w:rPr>
-                <w:rFonts w:ascii="Times New Roman" w:eastAsia="Times New Roman" w:hAnsi="Times New Roman" w:cs="Times New Roman"/>
-                <w:color w:val="000000" w:themeColor="text1"/>
-              </w:rPr>
-              <w:t>it’s</w:t>
-            </w:r>
-            <w:proofErr w:type="gramEnd"/>
-            <w:r>
-              <w:rPr>
-                <w:rFonts w:ascii="Times New Roman" w:eastAsia="Times New Roman" w:hAnsi="Times New Roman" w:cs="Times New Roman"/>
-                <w:color w:val="000000" w:themeColor="text1"/>
-              </w:rPr>
-              <w:t xml:space="preserve"> products.</w:t>
+              <w:t>The customer can view the searched store/brand and view it’s products.</w:t>
             </w:r>
           </w:p>
         </w:tc>
@@ -16555,21 +16285,7 @@
               <w:rPr>
                 <w:rFonts w:ascii="Times New Roman" w:eastAsia="Times New Roman" w:hAnsi="Times New Roman" w:cs="Times New Roman"/>
               </w:rPr>
-              <w:t xml:space="preserve">In step 1, if </w:t>
-            </w:r>
-            <w:proofErr w:type="spellStart"/>
-            <w:r>
-              <w:rPr>
-                <w:rFonts w:ascii="Times New Roman" w:eastAsia="Times New Roman" w:hAnsi="Times New Roman" w:cs="Times New Roman"/>
-              </w:rPr>
-              <w:t>its</w:t>
-            </w:r>
-            <w:proofErr w:type="spellEnd"/>
-            <w:r>
-              <w:rPr>
-                <w:rFonts w:ascii="Times New Roman" w:eastAsia="Times New Roman" w:hAnsi="Times New Roman" w:cs="Times New Roman"/>
-              </w:rPr>
-              <w:t xml:space="preserve"> not a registered name (not in our database), then an error message is displayed stating no results found and execution proceeds to step 6. </w:t>
+              <w:t xml:space="preserve">In step 1, if its not a registered name (not in our database), then an error message is displayed stating no results found and execution proceeds to step 6. </w:t>
             </w:r>
           </w:p>
         </w:tc>
@@ -17342,21 +17058,7 @@
               <w:rPr>
                 <w:rFonts w:ascii="Times New Roman" w:eastAsia="Times New Roman" w:hAnsi="Times New Roman" w:cs="Times New Roman"/>
               </w:rPr>
-              <w:t xml:space="preserve">The user can view the name and </w:t>
-            </w:r>
-            <w:proofErr w:type="gramStart"/>
-            <w:r>
-              <w:rPr>
-                <w:rFonts w:ascii="Times New Roman" w:eastAsia="Times New Roman" w:hAnsi="Times New Roman" w:cs="Times New Roman"/>
-              </w:rPr>
-              <w:t>price, and</w:t>
-            </w:r>
-            <w:proofErr w:type="gramEnd"/>
-            <w:r>
-              <w:rPr>
-                <w:rFonts w:ascii="Times New Roman" w:eastAsia="Times New Roman" w:hAnsi="Times New Roman" w:cs="Times New Roman"/>
-              </w:rPr>
-              <w:t xml:space="preserve"> can proceed to checkout.</w:t>
+              <w:t>The user can view the name and price, and can proceed to checkout.</w:t>
             </w:r>
           </w:p>
         </w:tc>
@@ -17810,21 +17512,7 @@
               <w:rPr>
                 <w:rFonts w:ascii="Times New Roman" w:eastAsia="Times New Roman" w:hAnsi="Times New Roman" w:cs="Times New Roman"/>
               </w:rPr>
-              <w:t xml:space="preserve">In step 3, if a product from a different store/brand is already present in the shopping cart, then an error message is displayed restricting to buying items from one store at </w:t>
-            </w:r>
-            <w:proofErr w:type="gramStart"/>
-            <w:r>
-              <w:rPr>
-                <w:rFonts w:ascii="Times New Roman" w:eastAsia="Times New Roman" w:hAnsi="Times New Roman" w:cs="Times New Roman"/>
-              </w:rPr>
-              <w:t>a time and execution proceeds</w:t>
-            </w:r>
-            <w:proofErr w:type="gramEnd"/>
-            <w:r>
-              <w:rPr>
-                <w:rFonts w:ascii="Times New Roman" w:eastAsia="Times New Roman" w:hAnsi="Times New Roman" w:cs="Times New Roman"/>
-              </w:rPr>
-              <w:t xml:space="preserve"> to step 6.</w:t>
+              <w:t>In step 3, if a product from a different store/brand is already present in the shopping cart, then an error message is displayed restricting to buying items from one store at a time and execution proceeds to step 6.</w:t>
             </w:r>
           </w:p>
         </w:tc>
@@ -21737,15 +21425,7 @@
                 <w:rFonts w:ascii="Times New Roman" w:eastAsia="Times New Roman" w:hAnsi="Times New Roman" w:cs="Times New Roman"/>
                 <w:color w:val="000000" w:themeColor="text1"/>
               </w:rPr>
-              <w:t xml:space="preserve">The customer purchases the </w:t>
-            </w:r>
-            <w:proofErr w:type="gramStart"/>
-            <w:r>
-              <w:rPr>
-                <w:rFonts w:ascii="Times New Roman" w:eastAsia="Times New Roman" w:hAnsi="Times New Roman" w:cs="Times New Roman"/>
-                <w:color w:val="000000" w:themeColor="text1"/>
-              </w:rPr>
-              <w:t>item.</w:t>
+              <w:t>The customer purchases the item.</w:t>
             </w:r>
             <w:r>
               <w:rPr>
@@ -21755,7 +21435,6 @@
               </w:rPr>
               <w:t>.</w:t>
             </w:r>
-            <w:proofErr w:type="gramEnd"/>
           </w:p>
         </w:tc>
       </w:tr>
@@ -22688,25 +22367,7 @@
                 <w:sz w:val="22"/>
                 <w:szCs w:val="22"/>
               </w:rPr>
-              <w:t xml:space="preserve">If the user is a </w:t>
-            </w:r>
-            <w:proofErr w:type="gramStart"/>
-            <w:r>
-              <w:rPr>
-                <w:rFonts w:ascii="Calibri" w:eastAsia="Calibri" w:hAnsi="Calibri" w:cs="Calibri"/>
-                <w:sz w:val="22"/>
-                <w:szCs w:val="22"/>
-              </w:rPr>
-              <w:t>member</w:t>
-            </w:r>
-            <w:proofErr w:type="gramEnd"/>
-            <w:r>
-              <w:rPr>
-                <w:rFonts w:ascii="Calibri" w:eastAsia="Calibri" w:hAnsi="Calibri" w:cs="Calibri"/>
-                <w:sz w:val="22"/>
-                <w:szCs w:val="22"/>
-              </w:rPr>
-              <w:t xml:space="preserve"> they are presented with the option to enter in a promotion code that will take off a percentage from the total.</w:t>
+              <w:t>If the user is a member they are presented with the option to enter in a promotion code that will take off a percentage from the total.</w:t>
             </w:r>
           </w:p>
         </w:tc>
@@ -24699,21 +24360,7 @@
               <w:rPr>
                 <w:rFonts w:ascii="Times New Roman" w:eastAsia="Times New Roman" w:hAnsi="Times New Roman" w:cs="Times New Roman"/>
               </w:rPr>
-              <w:t xml:space="preserve">In step 4, if customer </w:t>
-            </w:r>
-            <w:proofErr w:type="spellStart"/>
-            <w:r>
-              <w:rPr>
-                <w:rFonts w:ascii="Times New Roman" w:eastAsia="Times New Roman" w:hAnsi="Times New Roman" w:cs="Times New Roman"/>
-              </w:rPr>
-              <w:t>di</w:t>
-            </w:r>
-            <w:proofErr w:type="spellEnd"/>
-            <w:r>
-              <w:rPr>
-                <w:rFonts w:ascii="Times New Roman" w:eastAsia="Times New Roman" w:hAnsi="Times New Roman" w:cs="Times New Roman"/>
-              </w:rPr>
-              <w:t xml:space="preserve"> not buy, then an error message is displayed and execution proceeds to step 5. </w:t>
+              <w:t xml:space="preserve">In step 4, if customer di not buy, then an error message is displayed and execution proceeds to step 5. </w:t>
             </w:r>
           </w:p>
         </w:tc>
@@ -26254,23 +25901,7 @@
                 <w:rFonts w:ascii="Times New Roman" w:eastAsia="Times New Roman" w:hAnsi="Times New Roman" w:cs="Times New Roman"/>
                 <w:color w:val="000000" w:themeColor="text1"/>
               </w:rPr>
-              <w:t xml:space="preserve">The Admin can sign </w:t>
-            </w:r>
-            <w:proofErr w:type="gramStart"/>
-            <w:r>
-              <w:rPr>
-                <w:rFonts w:ascii="Times New Roman" w:eastAsia="Times New Roman" w:hAnsi="Times New Roman" w:cs="Times New Roman"/>
-                <w:color w:val="000000" w:themeColor="text1"/>
-              </w:rPr>
-              <w:t>in to</w:t>
-            </w:r>
-            <w:proofErr w:type="gramEnd"/>
-            <w:r>
-              <w:rPr>
-                <w:rFonts w:ascii="Times New Roman" w:eastAsia="Times New Roman" w:hAnsi="Times New Roman" w:cs="Times New Roman"/>
-                <w:color w:val="000000" w:themeColor="text1"/>
-              </w:rPr>
-              <w:t xml:space="preserve"> the admin portal for special privileges.</w:t>
+              <w:t>The Admin can sign in to the admin portal for special privileges.</w:t>
             </w:r>
           </w:p>
         </w:tc>
@@ -27627,21 +27258,7 @@
               <w:rPr>
                 <w:rFonts w:ascii="Times New Roman" w:eastAsia="Times New Roman" w:hAnsi="Times New Roman" w:cs="Times New Roman"/>
               </w:rPr>
-              <w:t xml:space="preserve">System sorts merchants by different indexes like best rated, highest grossing </w:t>
-            </w:r>
-            <w:proofErr w:type="spellStart"/>
-            <w:r>
-              <w:rPr>
-                <w:rFonts w:ascii="Times New Roman" w:eastAsia="Times New Roman" w:hAnsi="Times New Roman" w:cs="Times New Roman"/>
-              </w:rPr>
-              <w:t>etc</w:t>
-            </w:r>
-            <w:proofErr w:type="spellEnd"/>
-            <w:r>
-              <w:rPr>
-                <w:rFonts w:ascii="Times New Roman" w:eastAsia="Times New Roman" w:hAnsi="Times New Roman" w:cs="Times New Roman"/>
-              </w:rPr>
-              <w:t xml:space="preserve"> and displays top five of each index.</w:t>
+              <w:t>System sorts merchants by different indexes like best rated, highest grossing etc and displays top five of each index.</w:t>
             </w:r>
           </w:p>
         </w:tc>
@@ -28010,23 +27627,7 @@
                 <w:rFonts w:ascii="Times New Roman" w:eastAsia="Times New Roman" w:hAnsi="Times New Roman" w:cs="Times New Roman"/>
                 <w:color w:val="000000" w:themeColor="text1"/>
               </w:rPr>
-              <w:t xml:space="preserve">The specific merchant is </w:t>
-            </w:r>
-            <w:proofErr w:type="gramStart"/>
-            <w:r>
-              <w:rPr>
-                <w:rFonts w:ascii="Times New Roman" w:eastAsia="Times New Roman" w:hAnsi="Times New Roman" w:cs="Times New Roman"/>
-                <w:color w:val="000000" w:themeColor="text1"/>
-              </w:rPr>
-              <w:t>disabled</w:t>
-            </w:r>
-            <w:proofErr w:type="gramEnd"/>
-            <w:r>
-              <w:rPr>
-                <w:rFonts w:ascii="Times New Roman" w:eastAsia="Times New Roman" w:hAnsi="Times New Roman" w:cs="Times New Roman"/>
-                <w:color w:val="000000" w:themeColor="text1"/>
-              </w:rPr>
-              <w:t xml:space="preserve"> and customers will not see the merchant or their listings.</w:t>
+              <w:t>The specific merchant is disabled and customers will not see the merchant or their listings.</w:t>
             </w:r>
           </w:p>
         </w:tc>
@@ -30037,21 +29638,7 @@
               <w:rPr>
                 <w:rFonts w:ascii="Times New Roman" w:eastAsia="Times New Roman" w:hAnsi="Times New Roman" w:cs="Times New Roman"/>
               </w:rPr>
-              <w:t xml:space="preserve">User should </w:t>
-            </w:r>
-            <w:proofErr w:type="gramStart"/>
-            <w:r>
-              <w:rPr>
-                <w:rFonts w:ascii="Times New Roman" w:eastAsia="Times New Roman" w:hAnsi="Times New Roman" w:cs="Times New Roman"/>
-              </w:rPr>
-              <w:t>logged</w:t>
-            </w:r>
-            <w:proofErr w:type="gramEnd"/>
-            <w:r>
-              <w:rPr>
-                <w:rFonts w:ascii="Times New Roman" w:eastAsia="Times New Roman" w:hAnsi="Times New Roman" w:cs="Times New Roman"/>
-              </w:rPr>
-              <w:t xml:space="preserve"> in as admin and on the customer dashboard</w:t>
+              <w:t>User should logged in as admin and on the customer dashboard</w:t>
             </w:r>
           </w:p>
         </w:tc>
@@ -31014,21 +30601,7 @@
         <w:rPr>
           <w:color w:val="FF0000"/>
         </w:rPr>
-        <w:t xml:space="preserve">, </w:t>
-      </w:r>
-      <w:proofErr w:type="spellStart"/>
-      <w:r>
-        <w:rPr>
-          <w:color w:val="FF0000"/>
-        </w:rPr>
-        <w:t>uer</w:t>
-      </w:r>
-      <w:proofErr w:type="spellEnd"/>
-      <w:r>
-        <w:rPr>
-          <w:color w:val="FF0000"/>
-        </w:rPr>
-        <w:t xml:space="preserve"> roles</w:t>
+        <w:t>, uer roles</w:t>
       </w:r>
       <w:r>
         <w:rPr>
@@ -31842,36 +31415,12 @@
           </w:p>
           <w:p>
             <w:r>
-              <w:t xml:space="preserve">The icons used will be the ones most commonly used in some of the popular </w:t>
-            </w:r>
-            <w:proofErr w:type="gramStart"/>
-            <w:r>
-              <w:t>market places</w:t>
-            </w:r>
-            <w:proofErr w:type="gramEnd"/>
-            <w:r>
-              <w:t xml:space="preserve"> such as </w:t>
-            </w:r>
-            <w:proofErr w:type="spellStart"/>
-            <w:r>
-              <w:t>Daraz</w:t>
-            </w:r>
-            <w:proofErr w:type="spellEnd"/>
-            <w:r>
-              <w:t xml:space="preserve">, Shopify, Alibaba. </w:t>
-            </w:r>
-          </w:p>
-          <w:p>
-            <w:r>
-              <w:t xml:space="preserve">Products display will be similar to </w:t>
-            </w:r>
-            <w:proofErr w:type="spellStart"/>
-            <w:r>
-              <w:t>Daraz</w:t>
-            </w:r>
-            <w:proofErr w:type="spellEnd"/>
-            <w:r>
-              <w:t xml:space="preserve">. </w:t>
+              <w:t xml:space="preserve">The icons used will be the ones most commonly used in some of the popular market places such as Daraz, Shopify, Alibaba. </w:t>
+            </w:r>
+          </w:p>
+          <w:p>
+            <w:r>
+              <w:t xml:space="preserve">Products display will be similar to Daraz. </w:t>
             </w:r>
           </w:p>
         </w:tc>
@@ -32225,13 +31774,8 @@
             <w:tcW w:w="3256" w:type="dxa"/>
           </w:tcPr>
           <w:p>
-            <w:proofErr w:type="spellStart"/>
-            <w:r>
-              <w:t>Muzamil</w:t>
-            </w:r>
-            <w:proofErr w:type="spellEnd"/>
-            <w:r>
-              <w:t xml:space="preserve"> Khan</w:t>
+            <w:r>
+              <w:t>Muzamil Khan</w:t>
             </w:r>
           </w:p>
         </w:tc>
@@ -32252,19 +31796,9 @@
             <w:tcW w:w="3256" w:type="dxa"/>
           </w:tcPr>
           <w:p>
-            <w:proofErr w:type="spellStart"/>
-            <w:r>
-              <w:t>Walilullah</w:t>
-            </w:r>
-            <w:proofErr w:type="spellEnd"/>
-            <w:r>
-              <w:t xml:space="preserve"> </w:t>
-            </w:r>
-            <w:proofErr w:type="spellStart"/>
-            <w:r>
-              <w:t>Aitemad</w:t>
-            </w:r>
-            <w:proofErr w:type="spellEnd"/>
+            <w:r>
+              <w:t>Walilullah Aitemad</w:t>
+            </w:r>
           </w:p>
         </w:tc>
         <w:tc>
@@ -32306,13 +31840,8 @@
             <w:tcW w:w="3256" w:type="dxa"/>
           </w:tcPr>
           <w:p>
-            <w:proofErr w:type="spellStart"/>
-            <w:r>
-              <w:t>Abdur</w:t>
-            </w:r>
-            <w:proofErr w:type="spellEnd"/>
-            <w:r>
-              <w:t xml:space="preserve"> Rehman Masood</w:t>
+            <w:r>
+              <w:t>Abdur Rehman Masood</w:t>
             </w:r>
           </w:p>
         </w:tc>
@@ -32334,21 +31863,8 @@
           </w:tcPr>
           <w:p>
             <w:r>
-              <w:t xml:space="preserve">Waqar Ul </w:t>
-            </w:r>
-            <w:proofErr w:type="spellStart"/>
-            <w:r>
-              <w:t>Haq</w:t>
-            </w:r>
-            <w:proofErr w:type="spellEnd"/>
-            <w:r>
-              <w:t xml:space="preserve"> </w:t>
-            </w:r>
-            <w:proofErr w:type="spellStart"/>
-            <w:r>
-              <w:t>Khatana</w:t>
-            </w:r>
-            <w:proofErr w:type="spellEnd"/>
+              <w:t>Waqar Ul Haq Khatana</w:t>
+            </w:r>
           </w:p>
         </w:tc>
         <w:tc>
@@ -32513,13 +32029,8 @@
             <w:tcW w:w="5386" w:type="dxa"/>
           </w:tcPr>
           <w:p>
-            <w:proofErr w:type="spellStart"/>
-            <w:r>
-              <w:t>Abdur</w:t>
-            </w:r>
-            <w:proofErr w:type="spellEnd"/>
-            <w:r>
-              <w:t xml:space="preserve"> Rehman Masood</w:t>
+            <w:r>
+              <w:t>Abdur Rehman Masood</w:t>
             </w:r>
           </w:p>
           <w:p/>
@@ -32564,21 +32075,8 @@
           </w:tcPr>
           <w:p>
             <w:r>
-              <w:t xml:space="preserve">Waqar ul </w:t>
-            </w:r>
-            <w:proofErr w:type="spellStart"/>
-            <w:r>
-              <w:t>Haq</w:t>
-            </w:r>
-            <w:proofErr w:type="spellEnd"/>
-            <w:r>
-              <w:t xml:space="preserve"> </w:t>
-            </w:r>
-            <w:proofErr w:type="spellStart"/>
-            <w:r>
-              <w:t>Khatana</w:t>
-            </w:r>
-            <w:proofErr w:type="spellEnd"/>
+              <w:t>Waqar ul Haq Khatana</w:t>
+            </w:r>
           </w:p>
         </w:tc>
       </w:tr>
@@ -32589,15 +32087,7 @@
           </w:tcPr>
           <w:p>
             <w:r>
-              <w:t xml:space="preserve">Diagrams, Use Cases, </w:t>
-            </w:r>
-            <w:proofErr w:type="gramStart"/>
-            <w:r>
-              <w:t>Non Functional</w:t>
-            </w:r>
-            <w:proofErr w:type="gramEnd"/>
-            <w:r>
-              <w:t xml:space="preserve"> Requirements.</w:t>
+              <w:t>Diagrams, Use Cases, Non Functional Requirements.</w:t>
             </w:r>
           </w:p>
         </w:tc>
@@ -32607,15 +32097,7 @@
           </w:tcPr>
           <w:p>
             <w:r>
-              <w:t xml:space="preserve">Waliullah </w:t>
-            </w:r>
-            <w:proofErr w:type="spellStart"/>
-            <w:r>
-              <w:t>Aitemad</w:t>
-            </w:r>
-            <w:proofErr w:type="spellEnd"/>
-            <w:r>
-              <w:t xml:space="preserve"> </w:t>
+              <w:t xml:space="preserve">Waliullah Aitemad </w:t>
             </w:r>
           </w:p>
         </w:tc>

</xml_diff>